<commit_message>
added repo link in doc
</commit_message>
<xml_diff>
--- a/LamineThiaw_Assignment_1.docx
+++ b/LamineThiaw_Assignment_1.docx
@@ -30,10 +30,7 @@
         <w:t>SWOT Analysis</w:t>
       </w:r>
     </w:p>
-    <w:p>
-      <w:bookmarkStart w:id="0" w:name="_GoBack"/>
-      <w:bookmarkEnd w:id="0"/>
-    </w:p>
+    <w:p/>
     <w:tbl>
       <w:tblPr>
         <w:tblStyle w:val="TableGrid"/>
@@ -398,7 +395,23 @@
     </w:tbl>
     <w:p/>
     <w:p/>
-    <w:p/>
+    <w:p>
+      <w:r>
+        <w:t xml:space="preserve">Mockups can be found at: </w:t>
+      </w:r>
+      <w:hyperlink r:id="rId6" w:history="1">
+        <w:r>
+          <w:rPr>
+            <w:rStyle w:val="Hyperlink"/>
+          </w:rPr>
+          <w:t>https://github.com/lt5/IS683_Assignment1</w:t>
+        </w:r>
+      </w:hyperlink>
+    </w:p>
+    <w:p>
+      <w:bookmarkStart w:id="0" w:name="_GoBack"/>
+      <w:bookmarkEnd w:id="0"/>
+    </w:p>
     <w:sectPr>
       <w:pgSz w:w="12240" w:h="15840"/>
       <w:pgMar w:top="1440" w:right="1440" w:bottom="1440" w:left="1440" w:header="720" w:footer="720" w:gutter="0"/>
@@ -753,6 +766,17 @@
       <w:contextualSpacing/>
     </w:pPr>
   </w:style>
+  <w:style w:type="character" w:styleId="Hyperlink">
+    <w:name w:val="Hyperlink"/>
+    <w:basedOn w:val="DefaultParagraphFont"/>
+    <w:uiPriority w:val="99"/>
+    <w:unhideWhenUsed/>
+    <w:rsid w:val="00FD6B86"/>
+    <w:rPr>
+      <w:color w:val="0000FF" w:themeColor="hyperlink"/>
+      <w:u w:val="single"/>
+    </w:rPr>
+  </w:style>
 </w:styles>
 </file>
 
@@ -979,6 +1003,17 @@
       <w:ind w:left="720"/>
       <w:contextualSpacing/>
     </w:pPr>
+  </w:style>
+  <w:style w:type="character" w:styleId="Hyperlink">
+    <w:name w:val="Hyperlink"/>
+    <w:basedOn w:val="DefaultParagraphFont"/>
+    <w:uiPriority w:val="99"/>
+    <w:unhideWhenUsed/>
+    <w:rsid w:val="00FD6B86"/>
+    <w:rPr>
+      <w:color w:val="0000FF" w:themeColor="hyperlink"/>
+      <w:u w:val="single"/>
+    </w:rPr>
   </w:style>
 </w:styles>
 </file>

</xml_diff>